<commit_message>
Gitignore + new graphs based
</commit_message>
<xml_diff>
--- a/report/Sensitivity analysis of Savannakhet model.docx
+++ b/report/Sensitivity analysis of Savannakhet model.docx
@@ -1,6 +1,6 @@
 
 <file path=word/document.xml><?xml version="1.0" encoding="utf-8"?>
-<w:document xmlns:wpc="http://schemas.microsoft.com/office/word/2010/wordprocessingCanvas" xmlns:mc="http://schemas.openxmlformats.org/markup-compatibility/2006" xmlns:o="urn:schemas-microsoft-com:office:office" xmlns:r="http://schemas.openxmlformats.org/officeDocument/2006/relationships" xmlns:m="http://schemas.openxmlformats.org/officeDocument/2006/math" xmlns:v="urn:schemas-microsoft-com:vml" xmlns:wp14="http://schemas.microsoft.com/office/word/2010/wordprocessingDrawing" xmlns:wp="http://schemas.openxmlformats.org/drawingml/2006/wordprocessingDrawing" xmlns:w10="urn:schemas-microsoft-com:office:word" xmlns:w="http://schemas.openxmlformats.org/wordprocessingml/2006/main" xmlns:w14="http://schemas.microsoft.com/office/word/2010/wordml" xmlns:w15="http://schemas.microsoft.com/office/word/2012/wordml" xmlns:wpg="http://schemas.microsoft.com/office/word/2010/wordprocessingGroup" xmlns:wpi="http://schemas.microsoft.com/office/word/2010/wordprocessingInk" xmlns:wne="http://schemas.microsoft.com/office/word/2006/wordml" xmlns:wps="http://schemas.microsoft.com/office/word/2010/wordprocessingShape" mc:Ignorable="w14 w15 wp14">
+<w:document xmlns:wpc="http://schemas.microsoft.com/office/word/2010/wordprocessingCanvas" xmlns:mo="http://schemas.microsoft.com/office/mac/office/2008/main" xmlns:mc="http://schemas.openxmlformats.org/markup-compatibility/2006" xmlns:mv="urn:schemas-microsoft-com:mac:vml" xmlns:o="urn:schemas-microsoft-com:office:office" xmlns:r="http://schemas.openxmlformats.org/officeDocument/2006/relationships" xmlns:m="http://schemas.openxmlformats.org/officeDocument/2006/math" xmlns:v="urn:schemas-microsoft-com:vml" xmlns:wp14="http://schemas.microsoft.com/office/word/2010/wordprocessingDrawing" xmlns:wp="http://schemas.openxmlformats.org/drawingml/2006/wordprocessingDrawing" xmlns:w10="urn:schemas-microsoft-com:office:word" xmlns:w="http://schemas.openxmlformats.org/wordprocessingml/2006/main" xmlns:w14="http://schemas.microsoft.com/office/word/2010/wordml" xmlns:w15="http://schemas.microsoft.com/office/word/2012/wordml" xmlns:wpg="http://schemas.microsoft.com/office/word/2010/wordprocessingGroup" xmlns:wpi="http://schemas.microsoft.com/office/word/2010/wordprocessingInk" xmlns:wne="http://schemas.microsoft.com/office/word/2006/wordml" xmlns:wps="http://schemas.microsoft.com/office/word/2010/wordprocessingShape" mc:Ignorable="w14 w15 wp14">
   <w:body>
     <w:p>
       <w:pPr>
@@ -13,7 +13,21 @@
         <w:rPr>
           <w:lang w:val="en-GB"/>
         </w:rPr>
-        <w:t>Sensitivity analysis of Savannakhet model</w:t>
+        <w:t xml:space="preserve">Sensitivity analysis of </w:t>
+      </w:r>
+      <w:proofErr w:type="spellStart"/>
+      <w:r>
+        <w:rPr>
+          <w:lang w:val="en-GB"/>
+        </w:rPr>
+        <w:t>Savannakhet</w:t>
+      </w:r>
+      <w:proofErr w:type="spellEnd"/>
+      <w:r>
+        <w:rPr>
+          <w:lang w:val="en-GB"/>
+        </w:rPr>
+        <w:t xml:space="preserve"> model</w:t>
       </w:r>
     </w:p>
     <w:p>
@@ -40,7 +54,21 @@
         <w:rPr>
           <w:lang w:val="en-GB"/>
         </w:rPr>
-        <w:t>We explored the effect of each intervention and its parameters on the outcome of the submitted Savannakhet model to find out how we could achieve the maximum impact from the interventions.</w:t>
+        <w:t xml:space="preserve">We explored the effect of each intervention and its parameters on the outcome of the submitted </w:t>
+      </w:r>
+      <w:proofErr w:type="spellStart"/>
+      <w:r>
+        <w:rPr>
+          <w:lang w:val="en-GB"/>
+        </w:rPr>
+        <w:t>Savannakhet</w:t>
+      </w:r>
+      <w:proofErr w:type="spellEnd"/>
+      <w:r>
+        <w:rPr>
+          <w:lang w:val="en-GB"/>
+        </w:rPr>
+        <w:t xml:space="preserve"> model to find out how we could achieve the maximum impact from the interventions.</w:t>
       </w:r>
       <w:r>
         <w:rPr>
@@ -134,10 +162,10 @@
       <w:r>
         <w:rPr>
           <w:noProof/>
-          <w:lang w:eastAsia="en-US"/>
+          <w:lang w:val="en-GB" w:eastAsia="en-GB"/>
         </w:rPr>
         <w:drawing>
-          <wp:inline distT="0" distB="0" distL="0" distR="0" wp14:anchorId="283853D7" wp14:editId="41D2CADF">
+          <wp:inline distT="0" distB="0" distL="0" distR="0" wp14:anchorId="5B8A8BE2" wp14:editId="6D253909">
             <wp:extent cx="5943600" cy="3714750"/>
             <wp:effectExtent l="0" t="0" r="0" b="0"/>
             <wp:docPr id="4" name="Content Placeholder 3"/>
@@ -212,12 +240,11 @@
           </w:rPrChange>
         </w:rPr>
       </w:pPr>
-      <w:bookmarkStart w:id="1" w:name="_GoBack"/>
       <w:r>
         <w:rPr>
           <w:strike/>
           <w:lang w:val="en-GB"/>
-          <w:rPrChange w:id="2" w:author="Sai Thein Than Tun" w:date="2017-09-11T10:06:00Z">
+          <w:rPrChange w:id="1" w:author="Sai Thein Than Tun" w:date="2017-09-11T10:06:00Z">
             <w:rPr>
               <w:lang w:val="en-GB"/>
             </w:rPr>
@@ -225,6 +252,22 @@
         </w:rPr>
         <w:t xml:space="preserve">Both incidence and prevalence are most sensitive to </w:t>
       </w:r>
+      <w:proofErr w:type="spellStart"/>
+      <w:r>
+        <w:rPr>
+          <w:b/>
+          <w:strike/>
+          <w:lang w:val="en-GB"/>
+          <w:rPrChange w:id="2" w:author="Sai Thein Than Tun" w:date="2017-09-11T10:06:00Z">
+            <w:rPr>
+              <w:b/>
+              <w:lang w:val="en-GB"/>
+            </w:rPr>
+          </w:rPrChange>
+        </w:rPr>
+        <w:t>bh_max</w:t>
+      </w:r>
+      <w:proofErr w:type="spellEnd"/>
       <w:r>
         <w:rPr>
           <w:b/>
@@ -237,10 +280,129 @@
             </w:rPr>
           </w:rPrChange>
         </w:rPr>
-        <w:t>bh_max (# of mosquito bites/human/night), effITN (Effect of LLIN) and case importation parameters (muU, muA, muC).</w:t>
+        <w:t xml:space="preserve"> (# of mosquito bites/human/night), </w:t>
+      </w:r>
+      <w:proofErr w:type="spellStart"/>
+      <w:r>
+        <w:rPr>
+          <w:b/>
+          <w:strike/>
+          <w:lang w:val="en-GB"/>
+          <w:rPrChange w:id="4" w:author="Sai Thein Than Tun" w:date="2017-09-11T10:06:00Z">
+            <w:rPr>
+              <w:b/>
+              <w:lang w:val="en-GB"/>
+            </w:rPr>
+          </w:rPrChange>
+        </w:rPr>
+        <w:t>effITN</w:t>
+      </w:r>
+      <w:proofErr w:type="spellEnd"/>
+      <w:r>
+        <w:rPr>
+          <w:b/>
+          <w:strike/>
+          <w:lang w:val="en-GB"/>
+          <w:rPrChange w:id="5" w:author="Sai Thein Than Tun" w:date="2017-09-11T10:06:00Z">
+            <w:rPr>
+              <w:b/>
+              <w:lang w:val="en-GB"/>
+            </w:rPr>
+          </w:rPrChange>
+        </w:rPr>
+        <w:t xml:space="preserve"> (Effect of LLIN) and case importation parameters (</w:t>
+      </w:r>
+      <w:proofErr w:type="spellStart"/>
+      <w:r>
+        <w:rPr>
+          <w:b/>
+          <w:strike/>
+          <w:lang w:val="en-GB"/>
+          <w:rPrChange w:id="6" w:author="Sai Thein Than Tun" w:date="2017-09-11T10:06:00Z">
+            <w:rPr>
+              <w:b/>
+              <w:lang w:val="en-GB"/>
+            </w:rPr>
+          </w:rPrChange>
+        </w:rPr>
+        <w:t>muU</w:t>
+      </w:r>
+      <w:proofErr w:type="spellEnd"/>
+      <w:r>
+        <w:rPr>
+          <w:b/>
+          <w:strike/>
+          <w:lang w:val="en-GB"/>
+          <w:rPrChange w:id="7" w:author="Sai Thein Than Tun" w:date="2017-09-11T10:06:00Z">
+            <w:rPr>
+              <w:b/>
+              <w:lang w:val="en-GB"/>
+            </w:rPr>
+          </w:rPrChange>
+        </w:rPr>
+        <w:t xml:space="preserve">, </w:t>
+      </w:r>
+      <w:proofErr w:type="spellStart"/>
+      <w:r>
+        <w:rPr>
+          <w:b/>
+          <w:strike/>
+          <w:lang w:val="en-GB"/>
+          <w:rPrChange w:id="8" w:author="Sai Thein Than Tun" w:date="2017-09-11T10:06:00Z">
+            <w:rPr>
+              <w:b/>
+              <w:lang w:val="en-GB"/>
+            </w:rPr>
+          </w:rPrChange>
+        </w:rPr>
+        <w:t>muA</w:t>
+      </w:r>
+      <w:proofErr w:type="spellEnd"/>
+      <w:r>
+        <w:rPr>
+          <w:b/>
+          <w:strike/>
+          <w:lang w:val="en-GB"/>
+          <w:rPrChange w:id="9" w:author="Sai Thein Than Tun" w:date="2017-09-11T10:06:00Z">
+            <w:rPr>
+              <w:b/>
+              <w:lang w:val="en-GB"/>
+            </w:rPr>
+          </w:rPrChange>
+        </w:rPr>
+        <w:t xml:space="preserve">, </w:t>
+      </w:r>
+      <w:proofErr w:type="spellStart"/>
+      <w:r>
+        <w:rPr>
+          <w:b/>
+          <w:strike/>
+          <w:lang w:val="en-GB"/>
+          <w:rPrChange w:id="10" w:author="Sai Thein Than Tun" w:date="2017-09-11T10:06:00Z">
+            <w:rPr>
+              <w:b/>
+              <w:lang w:val="en-GB"/>
+            </w:rPr>
+          </w:rPrChange>
+        </w:rPr>
+        <w:t>muC</w:t>
+      </w:r>
+      <w:proofErr w:type="spellEnd"/>
+      <w:r>
+        <w:rPr>
+          <w:b/>
+          <w:strike/>
+          <w:lang w:val="en-GB"/>
+          <w:rPrChange w:id="11" w:author="Sai Thein Than Tun" w:date="2017-09-11T10:06:00Z">
+            <w:rPr>
+              <w:b/>
+              <w:lang w:val="en-GB"/>
+            </w:rPr>
+          </w:rPrChange>
+        </w:rPr>
+        <w:t>).</w:t>
       </w:r>
     </w:p>
-    <w:bookmarkEnd w:id="1"/>
     <w:p>
       <w:pPr>
         <w:rPr>
@@ -250,11 +412,11 @@
       <w:r>
         <w:rPr>
           <w:noProof/>
-          <w:lang w:eastAsia="en-US"/>
+          <w:lang w:val="en-GB" w:eastAsia="en-GB"/>
         </w:rPr>
         <w:lastRenderedPageBreak/>
         <w:drawing>
-          <wp:inline distT="0" distB="0" distL="0" distR="0">
+          <wp:inline distT="0" distB="0" distL="0" distR="0" wp14:anchorId="480A099A" wp14:editId="441F322F">
             <wp:extent cx="5943600" cy="3714750"/>
             <wp:effectExtent l="0" t="0" r="0" b="0"/>
             <wp:docPr id="1" name="Picture 1"/>
@@ -357,7 +519,63 @@
         <w:rPr>
           <w:lang w:val="en-GB"/>
         </w:rPr>
-        <w:t xml:space="preserve"> 102 baseline parameter sets that could approximate the baseline malaria status of Savannakhet. We generated 100 intervention parameter sets to pair up with those 102 baseline parameter sets. The timing of MVDA rounds and the effects of vaccine which are incremental over time, are generated based on the random proportions to the lattermost (biggest) value. All other intervention parameters are sampled from a uniform distribution. Interventions are sequentially turned on for each 10200 parameter sets</w:t>
+        <w:t xml:space="preserve"> 102 baseline </w:t>
+      </w:r>
+      <w:proofErr w:type="gramStart"/>
+      <w:r>
+        <w:rPr>
+          <w:lang w:val="en-GB"/>
+        </w:rPr>
+        <w:t>parameter</w:t>
+      </w:r>
+      <w:proofErr w:type="gramEnd"/>
+      <w:r>
+        <w:rPr>
+          <w:lang w:val="en-GB"/>
+        </w:rPr>
+        <w:t xml:space="preserve"> sets that could approximate the baseline malaria status of </w:t>
+      </w:r>
+      <w:proofErr w:type="spellStart"/>
+      <w:r>
+        <w:rPr>
+          <w:lang w:val="en-GB"/>
+        </w:rPr>
+        <w:t>Savannakhet</w:t>
+      </w:r>
+      <w:proofErr w:type="spellEnd"/>
+      <w:r>
+        <w:rPr>
+          <w:lang w:val="en-GB"/>
+        </w:rPr>
+        <w:t xml:space="preserve">. We generated 100 intervention </w:t>
+      </w:r>
+      <w:proofErr w:type="gramStart"/>
+      <w:r>
+        <w:rPr>
+          <w:lang w:val="en-GB"/>
+        </w:rPr>
+        <w:t>parameter</w:t>
+      </w:r>
+      <w:proofErr w:type="gramEnd"/>
+      <w:r>
+        <w:rPr>
+          <w:lang w:val="en-GB"/>
+        </w:rPr>
+        <w:t xml:space="preserve"> sets to pair up with those 102 baseline parameter sets. The timing of MVDA rounds and the effects of vaccine which are incremental over time, are generated based on the random proportions to the lattermost (biggest) value. All other intervention parameters are sampled from a uniform distribution. Interventions are sequentially turned on for each 10200 </w:t>
+      </w:r>
+      <w:proofErr w:type="gramStart"/>
+      <w:r>
+        <w:rPr>
+          <w:lang w:val="en-GB"/>
+        </w:rPr>
+        <w:t>parameter</w:t>
+      </w:r>
+      <w:proofErr w:type="gramEnd"/>
+      <w:r>
+        <w:rPr>
+          <w:lang w:val="en-GB"/>
+        </w:rPr>
+        <w:t xml:space="preserve"> sets</w:t>
       </w:r>
       <w:r>
         <w:rPr>
@@ -387,11 +605,11 @@
       <w:r>
         <w:rPr>
           <w:noProof/>
-          <w:lang w:eastAsia="en-US"/>
+          <w:lang w:val="en-GB" w:eastAsia="en-GB"/>
         </w:rPr>
         <w:lastRenderedPageBreak/>
         <w:drawing>
-          <wp:inline distT="0" distB="0" distL="0" distR="0" wp14:anchorId="5C618A0E" wp14:editId="42AD2BB8">
+          <wp:inline distT="0" distB="0" distL="0" distR="0" wp14:anchorId="7BD51BB9" wp14:editId="39958291">
             <wp:extent cx="5943600" cy="3268345"/>
             <wp:effectExtent l="0" t="0" r="0" b="8255"/>
             <wp:docPr id="2" name="Diagram 2"/>
@@ -427,10 +645,10 @@
       <w:r>
         <w:rPr>
           <w:noProof/>
-          <w:lang w:eastAsia="en-US"/>
+          <w:lang w:val="en-GB" w:eastAsia="en-GB"/>
         </w:rPr>
         <w:drawing>
-          <wp:inline distT="0" distB="0" distL="0" distR="0">
+          <wp:inline distT="0" distB="0" distL="0" distR="0" wp14:anchorId="37BEBFFB" wp14:editId="2BD7C8B7">
             <wp:extent cx="5943600" cy="3714750"/>
             <wp:effectExtent l="0" t="0" r="0" b="0"/>
             <wp:docPr id="3" name="Picture 3"/>
@@ -500,11 +718,11 @@
       <w:r>
         <w:rPr>
           <w:noProof/>
-          <w:lang w:eastAsia="en-US"/>
+          <w:lang w:val="en-GB" w:eastAsia="en-GB"/>
         </w:rPr>
         <w:lastRenderedPageBreak/>
         <w:drawing>
-          <wp:inline distT="0" distB="0" distL="0" distR="0">
+          <wp:inline distT="0" distB="0" distL="0" distR="0" wp14:anchorId="103BE7BB" wp14:editId="65359CD7">
             <wp:extent cx="5943600" cy="3714750"/>
             <wp:effectExtent l="0" t="0" r="0" b="0"/>
             <wp:docPr id="5" name="Picture 5"/>
@@ -575,10 +793,10 @@
       <w:r>
         <w:rPr>
           <w:noProof/>
-          <w:lang w:eastAsia="en-US"/>
+          <w:lang w:val="en-GB" w:eastAsia="en-GB"/>
         </w:rPr>
         <w:drawing>
-          <wp:inline distT="0" distB="0" distL="0" distR="0">
+          <wp:inline distT="0" distB="0" distL="0" distR="0" wp14:anchorId="54CECEE1" wp14:editId="1CE3615C">
             <wp:extent cx="2869185" cy="1793240"/>
             <wp:effectExtent l="0" t="0" r="7620" b="0"/>
             <wp:docPr id="6" name="Picture 6"/>
@@ -622,10 +840,10 @@
       <w:r>
         <w:rPr>
           <w:noProof/>
-          <w:lang w:eastAsia="en-US"/>
+          <w:lang w:val="en-GB" w:eastAsia="en-GB"/>
         </w:rPr>
         <w:drawing>
-          <wp:inline distT="0" distB="0" distL="0" distR="0">
+          <wp:inline distT="0" distB="0" distL="0" distR="0" wp14:anchorId="5A1AD52C" wp14:editId="5270CF27">
             <wp:extent cx="2812289" cy="1757680"/>
             <wp:effectExtent l="0" t="0" r="7620" b="0"/>
             <wp:docPr id="7" name="Picture 7"/>
@@ -822,7 +1040,21 @@
         <w:rPr>
           <w:lang w:val="en-GB"/>
         </w:rPr>
-        <w:t xml:space="preserve"> will be vaccinated, despite the MDA coverage. This has been modified in order to accommodate the following scenarios:</w:t>
+        <w:t xml:space="preserve"> will be vaccinated, despite the MDA coverage. This has been modified </w:t>
+      </w:r>
+      <w:proofErr w:type="gramStart"/>
+      <w:r>
+        <w:rPr>
+          <w:lang w:val="en-GB"/>
+        </w:rPr>
+        <w:t>in order to</w:t>
+      </w:r>
+      <w:proofErr w:type="gramEnd"/>
+      <w:r>
+        <w:rPr>
+          <w:lang w:val="en-GB"/>
+        </w:rPr>
+        <w:t xml:space="preserve"> accommodate the following scenarios:</w:t>
       </w:r>
       <w:r>
         <w:t xml:space="preserve"> </w:t>
@@ -849,7 +1081,35 @@
         <w:rPr>
           <w:lang w:val="en-GB"/>
         </w:rPr>
-        <w:t xml:space="preserve"> (ie. MDA and vaccine have the same covearage)</w:t>
+        <w:t xml:space="preserve"> (</w:t>
+      </w:r>
+      <w:proofErr w:type="spellStart"/>
+      <w:r>
+        <w:rPr>
+          <w:lang w:val="en-GB"/>
+        </w:rPr>
+        <w:t>ie</w:t>
+      </w:r>
+      <w:proofErr w:type="spellEnd"/>
+      <w:r>
+        <w:rPr>
+          <w:lang w:val="en-GB"/>
+        </w:rPr>
+        <w:t xml:space="preserve">. MDA and vaccine have the same </w:t>
+      </w:r>
+      <w:proofErr w:type="spellStart"/>
+      <w:r>
+        <w:rPr>
+          <w:lang w:val="en-GB"/>
+        </w:rPr>
+        <w:t>covearage</w:t>
+      </w:r>
+      <w:proofErr w:type="spellEnd"/>
+      <w:r>
+        <w:rPr>
+          <w:lang w:val="en-GB"/>
+        </w:rPr>
+        <w:t>)</w:t>
       </w:r>
     </w:p>
     <w:p>
@@ -1226,7 +1486,21 @@
         <w:rPr>
           <w:lang w:val="en-GB"/>
         </w:rPr>
-        <w:t>ctive efficacy of RTS,S with 3</w:t>
+        <w:t xml:space="preserve">ctive efficacy of </w:t>
+      </w:r>
+      <w:proofErr w:type="gramStart"/>
+      <w:r>
+        <w:rPr>
+          <w:lang w:val="en-GB"/>
+        </w:rPr>
+        <w:t>RTS,S</w:t>
+      </w:r>
+      <w:proofErr w:type="gramEnd"/>
+      <w:r>
+        <w:rPr>
+          <w:lang w:val="en-GB"/>
+        </w:rPr>
+        <w:t xml:space="preserve"> with 3</w:t>
       </w:r>
       <w:r>
         <w:rPr>
@@ -1269,7 +1543,21 @@
         <w:rPr>
           <w:lang w:val="en-GB"/>
         </w:rPr>
-        <w:t>Subsequently, “% protective efficacy of RTS,S with 1st dose”, “% protective efficacy of RTS,S with 2nd dose” and “half-life of vaccine protection (days)” are removed from the user input parameters.</w:t>
+        <w:t xml:space="preserve">Subsequently, “% protective efficacy of </w:t>
+      </w:r>
+      <w:proofErr w:type="gramStart"/>
+      <w:r>
+        <w:rPr>
+          <w:lang w:val="en-GB"/>
+        </w:rPr>
+        <w:t>RTS,S</w:t>
+      </w:r>
+      <w:proofErr w:type="gramEnd"/>
+      <w:r>
+        <w:rPr>
+          <w:lang w:val="en-GB"/>
+        </w:rPr>
+        <w:t xml:space="preserve"> with 1st dose”, “% protective efficacy of RTS,S with 2nd dose” and “half-life of vaccine protection (days)” are removed from the user input parameters.</w:t>
       </w:r>
     </w:p>
     <w:p>
@@ -1281,12 +1569,12 @@
       <w:r>
         <w:rPr>
           <w:noProof/>
-          <w:lang w:eastAsia="en-US"/>
+          <w:lang w:val="en-GB" w:eastAsia="en-GB"/>
         </w:rPr>
         <mc:AlternateContent>
           <mc:Choice Requires="wpg">
             <w:drawing>
-              <wp:anchor distT="0" distB="0" distL="114300" distR="114300" simplePos="0" relativeHeight="251668480" behindDoc="0" locked="0" layoutInCell="1" allowOverlap="1">
+              <wp:anchor distT="0" distB="0" distL="114300" distR="114300" simplePos="0" relativeHeight="251668480" behindDoc="0" locked="0" layoutInCell="1" allowOverlap="1" wp14:anchorId="4CC7E0A9" wp14:editId="2B0296E7">
                 <wp:simplePos x="0" y="0"/>
                 <wp:positionH relativeFrom="column">
                   <wp:posOffset>538480</wp:posOffset>
@@ -1753,10 +2041,10 @@
       <w:r>
         <w:rPr>
           <w:noProof/>
-          <w:lang w:eastAsia="en-US"/>
+          <w:lang w:val="en-GB" w:eastAsia="en-GB"/>
         </w:rPr>
         <w:drawing>
-          <wp:inline distT="0" distB="0" distL="0" distR="0">
+          <wp:inline distT="0" distB="0" distL="0" distR="0" wp14:anchorId="1D63D7CA" wp14:editId="1A5A18E2">
             <wp:extent cx="4866640" cy="2433320"/>
             <wp:effectExtent l="0" t="0" r="0" b="5080"/>
             <wp:docPr id="8" name="Picture 8"/>
@@ -1837,7 +2125,35 @@
         <w:rPr>
           <w:lang w:val="en-GB"/>
         </w:rPr>
-        <w:t xml:space="preserve">This is to explore the effect of vaccine based on its coverage. Scenario 1 (Fig. 8) is the proposed strategy (vaccine is given to the same people who get MDA, ie. the population in the hotspots) in the submitted paper. In Scenario 2 (Fig. 9), vaccine is given to people both in and out of the hotspots while MDA is given only to those in the hotspots. Scenario 3 (Fig. 10) models vaccination to both in and out of the hotspots, and MDA is not provided. </w:t>
+        <w:t xml:space="preserve">This is to explore the effect of vaccine based on its coverage. Scenario 1 (Fig. 8) is the proposed strategy (vaccine is given to the same people who get MDA, </w:t>
+      </w:r>
+      <w:proofErr w:type="spellStart"/>
+      <w:r>
+        <w:rPr>
+          <w:lang w:val="en-GB"/>
+        </w:rPr>
+        <w:t>ie</w:t>
+      </w:r>
+      <w:proofErr w:type="spellEnd"/>
+      <w:r>
+        <w:rPr>
+          <w:lang w:val="en-GB"/>
+        </w:rPr>
+        <w:t xml:space="preserve">. the population in the hotspots) in the submitted paper. In Scenario 2 (Fig. 9), vaccine is given to people both in and out of the hotspots while MDA is given only to those in the hotspots. Scenario 3 (Fig. 10) </w:t>
+      </w:r>
+      <w:proofErr w:type="gramStart"/>
+      <w:r>
+        <w:rPr>
+          <w:lang w:val="en-GB"/>
+        </w:rPr>
+        <w:t>models</w:t>
+      </w:r>
+      <w:proofErr w:type="gramEnd"/>
+      <w:r>
+        <w:rPr>
+          <w:lang w:val="en-GB"/>
+        </w:rPr>
+        <w:t xml:space="preserve"> vaccination to both in and out of the hotspots, and MDA is not provided. </w:t>
       </w:r>
     </w:p>
     <w:p>
@@ -1862,10 +2178,10 @@
       <w:r>
         <w:rPr>
           <w:noProof/>
-          <w:lang w:eastAsia="en-US"/>
+          <w:lang w:val="en-GB" w:eastAsia="en-GB"/>
         </w:rPr>
         <w:drawing>
-          <wp:inline distT="0" distB="0" distL="0" distR="0">
+          <wp:inline distT="0" distB="0" distL="0" distR="0" wp14:anchorId="0D7947EF" wp14:editId="00C94749">
             <wp:extent cx="5943600" cy="1981200"/>
             <wp:effectExtent l="0" t="0" r="0" b="0"/>
             <wp:docPr id="16" name="Picture 16"/>
@@ -1932,7 +2248,35 @@
         <w:rPr>
           <w:lang w:val="en-GB"/>
         </w:rPr>
-        <w:t>MVDA at hotspots (ie. MDA and vaccine have the same covearage)</w:t>
+        <w:t>MVDA at hotspots (</w:t>
+      </w:r>
+      <w:proofErr w:type="spellStart"/>
+      <w:r>
+        <w:rPr>
+          <w:lang w:val="en-GB"/>
+        </w:rPr>
+        <w:t>ie</w:t>
+      </w:r>
+      <w:proofErr w:type="spellEnd"/>
+      <w:r>
+        <w:rPr>
+          <w:lang w:val="en-GB"/>
+        </w:rPr>
+        <w:t xml:space="preserve">. MDA and vaccine have the same </w:t>
+      </w:r>
+      <w:proofErr w:type="spellStart"/>
+      <w:r>
+        <w:rPr>
+          <w:lang w:val="en-GB"/>
+        </w:rPr>
+        <w:t>covearage</w:t>
+      </w:r>
+      <w:proofErr w:type="spellEnd"/>
+      <w:r>
+        <w:rPr>
+          <w:lang w:val="en-GB"/>
+        </w:rPr>
+        <w:t>)</w:t>
       </w:r>
     </w:p>
     <w:p>
@@ -1944,10 +2288,10 @@
       <w:r>
         <w:rPr>
           <w:noProof/>
-          <w:lang w:eastAsia="en-US"/>
+          <w:lang w:val="en-GB" w:eastAsia="en-GB"/>
         </w:rPr>
         <w:drawing>
-          <wp:inline distT="0" distB="0" distL="0" distR="0">
+          <wp:inline distT="0" distB="0" distL="0" distR="0" wp14:anchorId="44C07C7B" wp14:editId="27746708">
             <wp:extent cx="5943600" cy="1981200"/>
             <wp:effectExtent l="0" t="0" r="0" b="0"/>
             <wp:docPr id="17" name="Picture 17"/>
@@ -2023,11 +2367,11 @@
       <w:r>
         <w:rPr>
           <w:noProof/>
-          <w:lang w:eastAsia="en-US"/>
+          <w:lang w:val="en-GB" w:eastAsia="en-GB"/>
         </w:rPr>
         <w:lastRenderedPageBreak/>
         <w:drawing>
-          <wp:inline distT="0" distB="0" distL="0" distR="0">
+          <wp:inline distT="0" distB="0" distL="0" distR="0" wp14:anchorId="37A175DF" wp14:editId="4833CF4B">
             <wp:extent cx="5943600" cy="1981200"/>
             <wp:effectExtent l="0" t="0" r="0" b="0"/>
             <wp:docPr id="18" name="Picture 18"/>
@@ -2178,10 +2522,10 @@
       <w:r>
         <w:rPr>
           <w:noProof/>
-          <w:lang w:eastAsia="en-US"/>
+          <w:lang w:val="en-GB" w:eastAsia="en-GB"/>
         </w:rPr>
         <w:drawing>
-          <wp:inline distT="0" distB="0" distL="0" distR="0">
+          <wp:inline distT="0" distB="0" distL="0" distR="0" wp14:anchorId="06A43D93" wp14:editId="65DAF542">
             <wp:extent cx="5943600" cy="3714750"/>
             <wp:effectExtent l="0" t="0" r="0" b="0"/>
             <wp:docPr id="19" name="Picture 19"/>
@@ -2263,11 +2607,11 @@
       <w:r>
         <w:rPr>
           <w:noProof/>
-          <w:lang w:eastAsia="en-US"/>
+          <w:lang w:val="en-GB" w:eastAsia="en-GB"/>
         </w:rPr>
         <w:lastRenderedPageBreak/>
         <w:drawing>
-          <wp:inline distT="0" distB="0" distL="0" distR="0">
+          <wp:inline distT="0" distB="0" distL="0" distR="0" wp14:anchorId="1BFFE269" wp14:editId="429D8C2B">
             <wp:extent cx="5943600" cy="3714750"/>
             <wp:effectExtent l="0" t="0" r="0" b="0"/>
             <wp:docPr id="20" name="Picture 20"/>
@@ -2349,10 +2693,10 @@
       <w:r>
         <w:rPr>
           <w:noProof/>
-          <w:lang w:eastAsia="en-US"/>
+          <w:lang w:val="en-GB" w:eastAsia="en-GB"/>
         </w:rPr>
         <w:drawing>
-          <wp:inline distT="0" distB="0" distL="0" distR="0">
+          <wp:inline distT="0" distB="0" distL="0" distR="0" wp14:anchorId="3117260A" wp14:editId="601B0DFF">
             <wp:extent cx="5943600" cy="3714750"/>
             <wp:effectExtent l="0" t="0" r="0" b="0"/>
             <wp:docPr id="21" name="Picture 21"/>
@@ -2444,13 +2788,14 @@
           <w:lang w:val="en-GB"/>
         </w:rPr>
       </w:pPr>
+      <w:bookmarkStart w:id="12" w:name="_GoBack"/>
       <w:r>
         <w:rPr>
           <w:noProof/>
-          <w:lang w:eastAsia="en-US"/>
+          <w:lang w:val="en-GB" w:eastAsia="en-GB"/>
         </w:rPr>
         <w:drawing>
-          <wp:inline distT="0" distB="0" distL="0" distR="0">
+          <wp:inline distT="0" distB="0" distL="0" distR="0" wp14:anchorId="08F4CA9A" wp14:editId="320D3D0E">
             <wp:extent cx="5943600" cy="3714750"/>
             <wp:effectExtent l="0" t="0" r="0" b="0"/>
             <wp:docPr id="22" name="Picture 22"/>
@@ -2491,6 +2836,7 @@
           </wp:inline>
         </w:drawing>
       </w:r>
+      <w:bookmarkEnd w:id="12"/>
     </w:p>
     <w:p>
       <w:pPr>
@@ -2546,7 +2892,6 @@
         <w:rPr>
           <w:lang w:val="en-GB"/>
         </w:rPr>
-        <w:lastRenderedPageBreak/>
         <w:t>C</w:t>
       </w:r>
       <w:r>
@@ -2568,17 +2913,73 @@
           <w:lang w:val="en-GB"/>
         </w:rPr>
       </w:pPr>
+      <w:del w:id="13" w:author="Sai Thein Than Tun" w:date="2017-09-14T11:21:00Z">
+        <w:r>
+          <w:rPr>
+            <w:noProof/>
+            <w:lang w:val="en-GB" w:eastAsia="en-GB"/>
+          </w:rPr>
+          <w:drawing>
+            <wp:inline distT="0" distB="0" distL="0" distR="0" wp14:anchorId="46A08F65" wp14:editId="18A9FDB2">
+              <wp:extent cx="5852160" cy="8229600"/>
+              <wp:effectExtent l="0" t="0" r="0" b="0"/>
+              <wp:docPr id="23" name="Picture 23"/>
+              <wp:cNvGraphicFramePr>
+                <a:graphicFrameLocks xmlns:a="http://schemas.openxmlformats.org/drawingml/2006/main" noChangeAspect="1"/>
+              </wp:cNvGraphicFramePr>
+              <a:graphic xmlns:a="http://schemas.openxmlformats.org/drawingml/2006/main">
+                <a:graphicData uri="http://schemas.openxmlformats.org/drawingml/2006/picture">
+                  <pic:pic xmlns:pic="http://schemas.openxmlformats.org/drawingml/2006/picture">
+                    <pic:nvPicPr>
+                      <pic:cNvPr id="23" name="2plots_compare_incidenceTornado_2017-09-08 13_32_17.png"/>
+                      <pic:cNvPicPr/>
+                    </pic:nvPicPr>
+                    <pic:blipFill>
+                      <a:blip r:embed="rId26">
+                        <a:extLst>
+                          <a:ext uri="{28A0092B-C50C-407E-A947-70E740481C1C}">
+                            <a14:useLocalDpi xmlns:a14="http://schemas.microsoft.com/office/drawing/2010/main" val="0"/>
+                          </a:ext>
+                        </a:extLst>
+                      </a:blip>
+                      <a:stretch>
+                        <a:fillRect/>
+                      </a:stretch>
+                    </pic:blipFill>
+                    <pic:spPr>
+                      <a:xfrm>
+                        <a:off x="0" y="0"/>
+                        <a:ext cx="5852160" cy="8229600"/>
+                      </a:xfrm>
+                      <a:prstGeom prst="rect">
+                        <a:avLst/>
+                      </a:prstGeom>
+                    </pic:spPr>
+                  </pic:pic>
+                </a:graphicData>
+              </a:graphic>
+            </wp:inline>
+          </w:drawing>
+        </w:r>
+      </w:del>
+    </w:p>
+    <w:p>
+      <w:pPr>
+        <w:rPr>
+          <w:lang w:val="en-GB"/>
+        </w:rPr>
+      </w:pPr>
       <w:r>
         <w:rPr>
           <w:noProof/>
-          <w:lang w:eastAsia="en-US"/>
+          <w:lang w:val="en-GB" w:eastAsia="en-GB"/>
         </w:rPr>
         <w:lastRenderedPageBreak/>
         <w:drawing>
-          <wp:inline distT="0" distB="0" distL="0" distR="0">
-            <wp:extent cx="5852160" cy="8229600"/>
+          <wp:inline distT="0" distB="0" distL="0" distR="0" wp14:anchorId="2CE97FD6" wp14:editId="14D9FE8D">
+            <wp:extent cx="5943600" cy="3714750"/>
             <wp:effectExtent l="0" t="0" r="0" b="0"/>
-            <wp:docPr id="23" name="Picture 23"/>
+            <wp:docPr id="26" name="Picture 26"/>
             <wp:cNvGraphicFramePr>
               <a:graphicFrameLocks xmlns:a="http://schemas.openxmlformats.org/drawingml/2006/main" noChangeAspect="1"/>
             </wp:cNvGraphicFramePr>
@@ -2586,11 +2987,11 @@
               <a:graphicData uri="http://schemas.openxmlformats.org/drawingml/2006/picture">
                 <pic:pic xmlns:pic="http://schemas.openxmlformats.org/drawingml/2006/picture">
                   <pic:nvPicPr>
-                    <pic:cNvPr id="23" name="2plots_compare_incidenceTornado_2017-09-08 13_32_17.png"/>
+                    <pic:cNvPr id="26" name="Fig 15.png"/>
                     <pic:cNvPicPr/>
                   </pic:nvPicPr>
                   <pic:blipFill>
-                    <a:blip r:embed="rId26">
+                    <a:blip r:embed="rId27">
                       <a:extLst>
                         <a:ext uri="{28A0092B-C50C-407E-A947-70E740481C1C}">
                           <a14:useLocalDpi xmlns:a14="http://schemas.microsoft.com/office/drawing/2010/main" val="0"/>
@@ -2604,7 +3005,7 @@
                   <pic:spPr>
                     <a:xfrm>
                       <a:off x="0" y="0"/>
-                      <a:ext cx="5852160" cy="8229600"/>
+                      <a:ext cx="5943600" cy="3714750"/>
                     </a:xfrm>
                     <a:prstGeom prst="rect">
                       <a:avLst/>
@@ -2622,14 +3023,15 @@
         <w:rPr>
           <w:lang w:val="en-GB"/>
         </w:rPr>
-        <w:lastRenderedPageBreak/>
         <w:t>Fig. 15: C</w:t>
       </w:r>
-      <w:r>
-        <w:t>omparing E</w:t>
-      </w:r>
-      <w:r>
-        <w:t>DAT+ITN+MDA to EDAT+ITN+MDA+VAC (% reduction in incidence)</w:t>
+      <w:proofErr w:type="spellStart"/>
+      <w:r>
+        <w:t>omparing</w:t>
+      </w:r>
+      <w:proofErr w:type="spellEnd"/>
+      <w:r>
+        <w:t xml:space="preserve"> EDAT+ITN+MDA to EDAT+ITN+MDA+VAC (% reduction in incidence)</w:t>
       </w:r>
     </w:p>
     <w:p>
@@ -2638,13 +3040,12 @@
           <w:lang w:val="en-GB"/>
         </w:rPr>
       </w:pPr>
-      <w:ins w:id="4" w:author="Sai Thein Than Tun" w:date="2017-09-11T10:05:00Z">
+      <w:ins w:id="14" w:author="Sai Thein Than Tun" w:date="2017-09-11T10:05:00Z">
         <w:r>
           <w:rPr>
             <w:noProof/>
             <w:lang w:eastAsia="en-US"/>
           </w:rPr>
-          <w:lastRenderedPageBreak/>
           <w:softHyphen/>
         </w:r>
         <w:r>
@@ -2683,16 +3084,72 @@
           <w:softHyphen/>
         </w:r>
       </w:ins>
+      <w:del w:id="15" w:author="Sai Thein Than Tun" w:date="2017-09-14T11:21:00Z">
+        <w:r>
+          <w:rPr>
+            <w:noProof/>
+            <w:lang w:val="en-GB" w:eastAsia="en-GB"/>
+          </w:rPr>
+          <w:drawing>
+            <wp:inline distT="0" distB="0" distL="0" distR="0" wp14:anchorId="4C764DA3" wp14:editId="718D33FD">
+              <wp:extent cx="5852160" cy="8229600"/>
+              <wp:effectExtent l="0" t="0" r="0" b="0"/>
+              <wp:docPr id="24" name="Picture 24"/>
+              <wp:cNvGraphicFramePr>
+                <a:graphicFrameLocks xmlns:a="http://schemas.openxmlformats.org/drawingml/2006/main" noChangeAspect="1"/>
+              </wp:cNvGraphicFramePr>
+              <a:graphic xmlns:a="http://schemas.openxmlformats.org/drawingml/2006/main">
+                <a:graphicData uri="http://schemas.openxmlformats.org/drawingml/2006/picture">
+                  <pic:pic xmlns:pic="http://schemas.openxmlformats.org/drawingml/2006/picture">
+                    <pic:nvPicPr>
+                      <pic:cNvPr id="24" name="2plots_compare_prevalenceTornado_2017-09-08 13_32_17.png"/>
+                      <pic:cNvPicPr/>
+                    </pic:nvPicPr>
+                    <pic:blipFill>
+                      <a:blip r:embed="rId28">
+                        <a:extLst>
+                          <a:ext uri="{28A0092B-C50C-407E-A947-70E740481C1C}">
+                            <a14:useLocalDpi xmlns:a14="http://schemas.microsoft.com/office/drawing/2010/main" val="0"/>
+                          </a:ext>
+                        </a:extLst>
+                      </a:blip>
+                      <a:stretch>
+                        <a:fillRect/>
+                      </a:stretch>
+                    </pic:blipFill>
+                    <pic:spPr>
+                      <a:xfrm>
+                        <a:off x="0" y="0"/>
+                        <a:ext cx="5852160" cy="8229600"/>
+                      </a:xfrm>
+                      <a:prstGeom prst="rect">
+                        <a:avLst/>
+                      </a:prstGeom>
+                    </pic:spPr>
+                  </pic:pic>
+                </a:graphicData>
+              </a:graphic>
+            </wp:inline>
+          </w:drawing>
+        </w:r>
+      </w:del>
+    </w:p>
+    <w:p>
+      <w:pPr>
+        <w:rPr>
+          <w:lang w:val="en-GB"/>
+        </w:rPr>
+      </w:pPr>
       <w:r>
         <w:rPr>
           <w:noProof/>
-          <w:lang w:eastAsia="en-US"/>
+          <w:lang w:val="en-GB" w:eastAsia="en-GB"/>
         </w:rPr>
         <w:drawing>
-          <wp:inline distT="0" distB="0" distL="0" distR="0">
-            <wp:extent cx="5852160" cy="8229600"/>
+          <wp:inline distT="0" distB="0" distL="0" distR="0" wp14:anchorId="58D7E11E" wp14:editId="6CE42060">
+            <wp:extent cx="5943600" cy="3714750"/>
             <wp:effectExtent l="0" t="0" r="0" b="0"/>
-            <wp:docPr id="24" name="Picture 24"/>
+            <wp:docPr id="27" name="Picture 27"/>
             <wp:cNvGraphicFramePr>
               <a:graphicFrameLocks xmlns:a="http://schemas.openxmlformats.org/drawingml/2006/main" noChangeAspect="1"/>
             </wp:cNvGraphicFramePr>
@@ -2700,11 +3157,11 @@
               <a:graphicData uri="http://schemas.openxmlformats.org/drawingml/2006/picture">
                 <pic:pic xmlns:pic="http://schemas.openxmlformats.org/drawingml/2006/picture">
                   <pic:nvPicPr>
-                    <pic:cNvPr id="24" name="2plots_compare_prevalenceTornado_2017-09-08 13_32_17.png"/>
+                    <pic:cNvPr id="27" name="Fig 16.png"/>
                     <pic:cNvPicPr/>
                   </pic:nvPicPr>
                   <pic:blipFill>
-                    <a:blip r:embed="rId27">
+                    <a:blip r:embed="rId29">
                       <a:extLst>
                         <a:ext uri="{28A0092B-C50C-407E-A947-70E740481C1C}">
                           <a14:useLocalDpi xmlns:a14="http://schemas.microsoft.com/office/drawing/2010/main" val="0"/>
@@ -2718,7 +3175,7 @@
                   <pic:spPr>
                     <a:xfrm>
                       <a:off x="0" y="0"/>
-                      <a:ext cx="5852160" cy="8229600"/>
+                      <a:ext cx="5943600" cy="3714750"/>
                     </a:xfrm>
                     <a:prstGeom prst="rect">
                       <a:avLst/>
@@ -2737,22 +3194,15 @@
           <w:lang w:val="en-GB"/>
         </w:rPr>
         <w:lastRenderedPageBreak/>
-        <w:t>Fig. 16</w:t>
-      </w:r>
-      <w:r>
-        <w:rPr>
-          <w:lang w:val="en-GB"/>
-        </w:rPr>
-        <w:t>: C</w:t>
-      </w:r>
-      <w:r>
-        <w:t xml:space="preserve">omparing EDAT+ITN+MDA to EDAT+ITN+MDA+VAC (% reduction in </w:t>
-      </w:r>
-      <w:r>
-        <w:t>prevalence</w:t>
-      </w:r>
-      <w:r>
-        <w:t>)</w:t>
+        <w:t>Fig. 16: C</w:t>
+      </w:r>
+      <w:proofErr w:type="spellStart"/>
+      <w:r>
+        <w:t>omparing</w:t>
+      </w:r>
+      <w:proofErr w:type="spellEnd"/>
+      <w:r>
+        <w:t xml:space="preserve"> EDAT+ITN+MDA to EDAT+ITN+MDA+VAC (% reduction in prevalence)</w:t>
       </w:r>
     </w:p>
     <w:p>
@@ -4127,8 +4577,8 @@
 </file>
 
 <file path=word/numbering.xml><?xml version="1.0" encoding="utf-8"?>
-<w:numbering xmlns:wpc="http://schemas.microsoft.com/office/word/2010/wordprocessingCanvas" xmlns:mc="http://schemas.openxmlformats.org/markup-compatibility/2006" xmlns:o="urn:schemas-microsoft-com:office:office" xmlns:r="http://schemas.openxmlformats.org/officeDocument/2006/relationships" xmlns:m="http://schemas.openxmlformats.org/officeDocument/2006/math" xmlns:v="urn:schemas-microsoft-com:vml" xmlns:wp14="http://schemas.microsoft.com/office/word/2010/wordprocessingDrawing" xmlns:wp="http://schemas.openxmlformats.org/drawingml/2006/wordprocessingDrawing" xmlns:w10="urn:schemas-microsoft-com:office:word" xmlns:w="http://schemas.openxmlformats.org/wordprocessingml/2006/main" xmlns:w14="http://schemas.microsoft.com/office/word/2010/wordml" xmlns:w15="http://schemas.microsoft.com/office/word/2012/wordml" xmlns:wpg="http://schemas.microsoft.com/office/word/2010/wordprocessingGroup" xmlns:wpi="http://schemas.microsoft.com/office/word/2010/wordprocessingInk" xmlns:wne="http://schemas.microsoft.com/office/word/2006/wordml" xmlns:wps="http://schemas.microsoft.com/office/word/2010/wordprocessingShape" mc:Ignorable="w14 w15 wp14">
-  <w:abstractNum w:abstractNumId="0" w15:restartNumberingAfterBreak="0">
+<w:numbering xmlns:wpc="http://schemas.microsoft.com/office/word/2010/wordprocessingCanvas" xmlns:mo="http://schemas.microsoft.com/office/mac/office/2008/main" xmlns:mc="http://schemas.openxmlformats.org/markup-compatibility/2006" xmlns:mv="urn:schemas-microsoft-com:mac:vml" xmlns:o="urn:schemas-microsoft-com:office:office" xmlns:r="http://schemas.openxmlformats.org/officeDocument/2006/relationships" xmlns:m="http://schemas.openxmlformats.org/officeDocument/2006/math" xmlns:v="urn:schemas-microsoft-com:vml" xmlns:wp14="http://schemas.microsoft.com/office/word/2010/wordprocessingDrawing" xmlns:wp="http://schemas.openxmlformats.org/drawingml/2006/wordprocessingDrawing" xmlns:w10="urn:schemas-microsoft-com:office:word" xmlns:w="http://schemas.openxmlformats.org/wordprocessingml/2006/main" xmlns:w14="http://schemas.microsoft.com/office/word/2010/wordml" xmlns:w15="http://schemas.microsoft.com/office/word/2012/wordml" xmlns:wpg="http://schemas.microsoft.com/office/word/2010/wordprocessingGroup" xmlns:wpi="http://schemas.microsoft.com/office/word/2010/wordprocessingInk" xmlns:wne="http://schemas.microsoft.com/office/word/2006/wordml" xmlns:wps="http://schemas.microsoft.com/office/word/2010/wordprocessingShape" mc:Ignorable="w14 w15 wp14">
+  <w:abstractNum w:abstractNumId="0">
     <w:nsid w:val="11367743"/>
     <w:multiLevelType w:val="hybridMultilevel"/>
     <w:tmpl w:val="636A6D1E"/>
@@ -4217,7 +4667,7 @@
       </w:pPr>
     </w:lvl>
   </w:abstractNum>
-  <w:abstractNum w:abstractNumId="1" w15:restartNumberingAfterBreak="0">
+  <w:abstractNum w:abstractNumId="1">
     <w:nsid w:val="1482775B"/>
     <w:multiLevelType w:val="multilevel"/>
     <w:tmpl w:val="0EBA3C40"/>
@@ -4312,7 +4762,7 @@
       </w:pPr>
     </w:lvl>
   </w:abstractNum>
-  <w:abstractNum w:abstractNumId="2" w15:restartNumberingAfterBreak="0">
+  <w:abstractNum w:abstractNumId="2">
     <w:nsid w:val="678B132B"/>
     <w:multiLevelType w:val="hybridMultilevel"/>
     <w:tmpl w:val="93629C5C"/>
@@ -4474,7 +4924,7 @@
 </file>
 
 <file path=word/people.xml><?xml version="1.0" encoding="utf-8"?>
-<w15:people xmlns:wpc="http://schemas.microsoft.com/office/word/2010/wordprocessingCanvas" xmlns:mc="http://schemas.openxmlformats.org/markup-compatibility/2006" xmlns:o="urn:schemas-microsoft-com:office:office" xmlns:r="http://schemas.openxmlformats.org/officeDocument/2006/relationships" xmlns:m="http://schemas.openxmlformats.org/officeDocument/2006/math" xmlns:v="urn:schemas-microsoft-com:vml" xmlns:wp14="http://schemas.microsoft.com/office/word/2010/wordprocessingDrawing" xmlns:wp="http://schemas.openxmlformats.org/drawingml/2006/wordprocessingDrawing" xmlns:w10="urn:schemas-microsoft-com:office:word" xmlns:w="http://schemas.openxmlformats.org/wordprocessingml/2006/main" xmlns:w14="http://schemas.microsoft.com/office/word/2010/wordml" xmlns:w15="http://schemas.microsoft.com/office/word/2012/wordml" xmlns:wpg="http://schemas.microsoft.com/office/word/2010/wordprocessingGroup" xmlns:wpi="http://schemas.microsoft.com/office/word/2010/wordprocessingInk" xmlns:wne="http://schemas.microsoft.com/office/word/2006/wordml" xmlns:wps="http://schemas.microsoft.com/office/word/2010/wordprocessingShape" mc:Ignorable="w14 w15 wp14">
+<w15:people xmlns:wpc="http://schemas.microsoft.com/office/word/2010/wordprocessingCanvas" xmlns:mo="http://schemas.microsoft.com/office/mac/office/2008/main" xmlns:mc="http://schemas.openxmlformats.org/markup-compatibility/2006" xmlns:mv="urn:schemas-microsoft-com:mac:vml" xmlns:o="urn:schemas-microsoft-com:office:office" xmlns:r="http://schemas.openxmlformats.org/officeDocument/2006/relationships" xmlns:m="http://schemas.openxmlformats.org/officeDocument/2006/math" xmlns:v="urn:schemas-microsoft-com:vml" xmlns:wp14="http://schemas.microsoft.com/office/word/2010/wordprocessingDrawing" xmlns:wp="http://schemas.openxmlformats.org/drawingml/2006/wordprocessingDrawing" xmlns:w10="urn:schemas-microsoft-com:office:word" xmlns:w="http://schemas.openxmlformats.org/wordprocessingml/2006/main" xmlns:w14="http://schemas.microsoft.com/office/word/2010/wordml" xmlns:w15="http://schemas.microsoft.com/office/word/2012/wordml" xmlns:wpg="http://schemas.microsoft.com/office/word/2010/wordprocessingGroup" xmlns:wpi="http://schemas.microsoft.com/office/word/2010/wordprocessingInk" xmlns:wne="http://schemas.microsoft.com/office/word/2006/wordml" xmlns:wps="http://schemas.microsoft.com/office/word/2010/wordprocessingShape" mc:Ignorable="w14 w15 wp14">
   <w15:person w15:author="Sai Thein Than Tun">
     <w15:presenceInfo w15:providerId="Windows Live" w15:userId="976312fad9be5e3b"/>
   </w15:person>
@@ -4498,7 +4948,7 @@
       </w:pPr>
     </w:pPrDefault>
   </w:docDefaults>
-  <w:latentStyles w:defLockedState="0" w:defUIPriority="99" w:defSemiHidden="0" w:defUnhideWhenUsed="0" w:defQFormat="0" w:count="371">
+  <w:latentStyles w:defLockedState="0" w:defUIPriority="99" w:defSemiHidden="0" w:defUnhideWhenUsed="0" w:defQFormat="0" w:count="382">
     <w:lsdException w:name="Normal" w:uiPriority="0" w:qFormat="1"/>
     <w:lsdException w:name="heading 1" w:uiPriority="9" w:qFormat="1"/>
     <w:lsdException w:name="heading 2" w:semiHidden="1" w:uiPriority="9" w:unhideWhenUsed="1" w:qFormat="1"/>
@@ -4604,7 +5054,6 @@
     <w:lsdException w:name="HTML Sample" w:semiHidden="1" w:unhideWhenUsed="1"/>
     <w:lsdException w:name="HTML Typewriter" w:semiHidden="1" w:unhideWhenUsed="1"/>
     <w:lsdException w:name="HTML Variable" w:semiHidden="1" w:unhideWhenUsed="1"/>
-    <w:lsdException w:name="Normal Table" w:semiHidden="1" w:unhideWhenUsed="1"/>
     <w:lsdException w:name="annotation subject" w:semiHidden="1" w:unhideWhenUsed="1"/>
     <w:lsdException w:name="No List" w:semiHidden="1" w:unhideWhenUsed="1"/>
     <w:lsdException w:name="Outline List 1" w:semiHidden="1" w:unhideWhenUsed="1"/>
@@ -4650,11 +5099,9 @@
     <w:lsdException w:name="Table Subtle 1" w:semiHidden="1" w:unhideWhenUsed="1"/>
     <w:lsdException w:name="Table Subtle 2" w:semiHidden="1" w:unhideWhenUsed="1"/>
     <w:lsdException w:name="Table Web 1" w:semiHidden="1" w:unhideWhenUsed="1"/>
-    <w:lsdException w:name="Table Web 2" w:semiHidden="1" w:unhideWhenUsed="1"/>
     <w:lsdException w:name="Table Web 3" w:semiHidden="1" w:unhideWhenUsed="1"/>
     <w:lsdException w:name="Balloon Text" w:semiHidden="1" w:unhideWhenUsed="1"/>
     <w:lsdException w:name="Table Grid" w:uiPriority="39"/>
-    <w:lsdException w:name="Table Theme" w:semiHidden="1" w:unhideWhenUsed="1"/>
     <w:lsdException w:name="Placeholder Text" w:semiHidden="1"/>
     <w:lsdException w:name="No Spacing" w:uiPriority="1" w:qFormat="1"/>
     <w:lsdException w:name="Light Shading" w:uiPriority="60"/>
@@ -4870,6 +5317,8 @@
     <w:lsdException w:name="List Table 5 Dark Accent 6" w:uiPriority="50"/>
     <w:lsdException w:name="List Table 6 Colorful Accent 6" w:uiPriority="51"/>
     <w:lsdException w:name="List Table 7 Colorful Accent 6" w:uiPriority="52"/>
+    <w:lsdException w:name="Mention" w:semiHidden="1" w:unhideWhenUsed="1"/>
+    <w:lsdException w:name="Smart Hyperlink" w:semiHidden="1" w:unhideWhenUsed="1"/>
   </w:latentStyles>
   <w:style w:type="paragraph" w:default="1" w:styleId="Normal">
     <w:name w:val="Normal"/>
@@ -6645,29 +7094,29 @@
     </dgm:pt>
   </dgm:ptLst>
   <dgm:cxnLst>
-    <dgm:cxn modelId="{D18E345B-D4F9-48A0-AAAF-84A98102C57D}" type="presOf" srcId="{097E6FE5-F20E-5344-B980-F700954DE39B}" destId="{FA97C180-BEC6-F04D-82F9-324F70A8D2C6}" srcOrd="0" destOrd="0" presId="urn:microsoft.com/office/officeart/2005/8/layout/StepDownProcess"/>
     <dgm:cxn modelId="{1B4B3774-07A8-DB49-A6D1-C95669551F99}" srcId="{097E6FE5-F20E-5344-B980-F700954DE39B}" destId="{662AD8F0-A8BF-6F45-AC6E-F27913C9BDA5}" srcOrd="1" destOrd="0" parTransId="{2EE8FC13-5AF5-254B-AD99-9CD0DBA9CE19}" sibTransId="{A2D49E9C-38C8-CE44-9923-088FB70A5FF4}"/>
-    <dgm:cxn modelId="{5CFDB1FF-313D-4158-A472-38E3DCA70D93}" type="presOf" srcId="{0A3E70D8-E66D-6748-A854-CDA3AE02BC5E}" destId="{B8D95D1E-2C2B-4A45-B838-42C897D6E735}" srcOrd="0" destOrd="0" presId="urn:microsoft.com/office/officeart/2005/8/layout/StepDownProcess"/>
     <dgm:cxn modelId="{912B848C-6FCD-DB4C-A30F-4F5C7EC7B578}" srcId="{097E6FE5-F20E-5344-B980-F700954DE39B}" destId="{E69709BA-B1CD-304B-B6A0-FB8492D3105D}" srcOrd="2" destOrd="0" parTransId="{948CFBF7-513C-ED4D-AD78-34196D00CE5A}" sibTransId="{8C3181C1-3BA8-594D-AB44-6A3E892C8BFD}"/>
-    <dgm:cxn modelId="{41BBA210-4399-4DBD-B9EA-B96EC1EF9F1E}" type="presOf" srcId="{662AD8F0-A8BF-6F45-AC6E-F27913C9BDA5}" destId="{9DB078EF-A1B5-D046-BCBB-A76890991C12}" srcOrd="0" destOrd="0" presId="urn:microsoft.com/office/officeart/2005/8/layout/StepDownProcess"/>
-    <dgm:cxn modelId="{64362B4A-60BD-49C7-9B03-C1DE59854244}" type="presOf" srcId="{AB50E89E-E7E4-5A4B-87E3-20C3318770B3}" destId="{34BF38FF-5EBE-B043-A142-00311226F118}" srcOrd="0" destOrd="0" presId="urn:microsoft.com/office/officeart/2005/8/layout/StepDownProcess"/>
     <dgm:cxn modelId="{5E90EE3C-FC44-B843-8FCC-F1A0882DBCC5}" srcId="{3B8C5426-13A0-244F-9B53-A9891490BA9A}" destId="{AB50E89E-E7E4-5A4B-87E3-20C3318770B3}" srcOrd="0" destOrd="0" parTransId="{2CA5BD18-B1F9-C942-AA8A-A1D95B7EB0EB}" sibTransId="{461084F5-D9C6-1549-BE63-FC8B760D7C67}"/>
-    <dgm:cxn modelId="{3AB311E5-FF71-4971-BE78-8E0EAC7EC127}" type="presOf" srcId="{3B8C5426-13A0-244F-9B53-A9891490BA9A}" destId="{FB7E4DDE-E8C7-F04E-9FC3-CD50F7EDE149}" srcOrd="0" destOrd="0" presId="urn:microsoft.com/office/officeart/2005/8/layout/StepDownProcess"/>
+    <dgm:cxn modelId="{09B85374-8443-3341-B949-85D4CF121C82}" type="presOf" srcId="{662AD8F0-A8BF-6F45-AC6E-F27913C9BDA5}" destId="{9DB078EF-A1B5-D046-BCBB-A76890991C12}" srcOrd="0" destOrd="0" presId="urn:microsoft.com/office/officeart/2005/8/layout/StepDownProcess"/>
+    <dgm:cxn modelId="{91BDF25C-DCC0-CA4A-ADB3-2A6A90E4E828}" type="presOf" srcId="{E69709BA-B1CD-304B-B6A0-FB8492D3105D}" destId="{535BDA09-FD26-FD40-B20F-573736D55BE0}" srcOrd="0" destOrd="0" presId="urn:microsoft.com/office/officeart/2005/8/layout/StepDownProcess"/>
+    <dgm:cxn modelId="{E8E41DD5-66D7-2F44-BC3D-2F650CFD0C64}" type="presOf" srcId="{3B8C5426-13A0-244F-9B53-A9891490BA9A}" destId="{FB7E4DDE-E8C7-F04E-9FC3-CD50F7EDE149}" srcOrd="0" destOrd="0" presId="urn:microsoft.com/office/officeart/2005/8/layout/StepDownProcess"/>
+    <dgm:cxn modelId="{127D10DF-C3B5-1D41-AA23-C61DE525485C}" type="presOf" srcId="{AB50E89E-E7E4-5A4B-87E3-20C3318770B3}" destId="{34BF38FF-5EBE-B043-A142-00311226F118}" srcOrd="0" destOrd="0" presId="urn:microsoft.com/office/officeart/2005/8/layout/StepDownProcess"/>
     <dgm:cxn modelId="{0CB4D052-9977-E148-BD8E-4AC52884DAB6}" srcId="{097E6FE5-F20E-5344-B980-F700954DE39B}" destId="{3B8C5426-13A0-244F-9B53-A9891490BA9A}" srcOrd="0" destOrd="0" parTransId="{320814CF-1D5D-C043-BCB6-8EE07880D3A8}" sibTransId="{F70C210E-B2D2-7040-ACD0-E888EABECCC5}"/>
-    <dgm:cxn modelId="{3B0594B7-44E1-4F92-B6C8-1851982FBC2B}" type="presOf" srcId="{E69709BA-B1CD-304B-B6A0-FB8492D3105D}" destId="{535BDA09-FD26-FD40-B20F-573736D55BE0}" srcOrd="0" destOrd="0" presId="urn:microsoft.com/office/officeart/2005/8/layout/StepDownProcess"/>
+    <dgm:cxn modelId="{276C4A93-36E1-5F4D-8EB0-E341698FF1ED}" type="presOf" srcId="{0A3E70D8-E66D-6748-A854-CDA3AE02BC5E}" destId="{B8D95D1E-2C2B-4A45-B838-42C897D6E735}" srcOrd="0" destOrd="0" presId="urn:microsoft.com/office/officeart/2005/8/layout/StepDownProcess"/>
+    <dgm:cxn modelId="{F1E83B7B-2E78-9E47-8E7D-80DE2AF5A50B}" type="presOf" srcId="{097E6FE5-F20E-5344-B980-F700954DE39B}" destId="{FA97C180-BEC6-F04D-82F9-324F70A8D2C6}" srcOrd="0" destOrd="0" presId="urn:microsoft.com/office/officeart/2005/8/layout/StepDownProcess"/>
     <dgm:cxn modelId="{57C1030E-8260-174E-98F9-B519400C5539}" srcId="{662AD8F0-A8BF-6F45-AC6E-F27913C9BDA5}" destId="{0A3E70D8-E66D-6748-A854-CDA3AE02BC5E}" srcOrd="0" destOrd="0" parTransId="{A20F398A-1A50-6D46-9D8A-E997FC67243B}" sibTransId="{2E07BC86-D37C-B946-9102-F3A4B3BC3CF2}"/>
-    <dgm:cxn modelId="{A634136B-3AD4-4CEB-8EE1-CD349320BF94}" type="presParOf" srcId="{FA97C180-BEC6-F04D-82F9-324F70A8D2C6}" destId="{5C6CA687-6D96-C344-8873-6C0471A4EDA6}" srcOrd="0" destOrd="0" presId="urn:microsoft.com/office/officeart/2005/8/layout/StepDownProcess"/>
-    <dgm:cxn modelId="{124F26F2-0303-4632-8C4C-42A812F87191}" type="presParOf" srcId="{5C6CA687-6D96-C344-8873-6C0471A4EDA6}" destId="{AFF7FF52-1374-7244-BDF9-1FFF91860A22}" srcOrd="0" destOrd="0" presId="urn:microsoft.com/office/officeart/2005/8/layout/StepDownProcess"/>
-    <dgm:cxn modelId="{132CE9F9-3E1A-433A-BDD3-80C90EECA5CF}" type="presParOf" srcId="{5C6CA687-6D96-C344-8873-6C0471A4EDA6}" destId="{FB7E4DDE-E8C7-F04E-9FC3-CD50F7EDE149}" srcOrd="1" destOrd="0" presId="urn:microsoft.com/office/officeart/2005/8/layout/StepDownProcess"/>
-    <dgm:cxn modelId="{6FE686E7-A89A-4315-B6AB-4949CB7ABD64}" type="presParOf" srcId="{5C6CA687-6D96-C344-8873-6C0471A4EDA6}" destId="{34BF38FF-5EBE-B043-A142-00311226F118}" srcOrd="2" destOrd="0" presId="urn:microsoft.com/office/officeart/2005/8/layout/StepDownProcess"/>
-    <dgm:cxn modelId="{5F3B0022-C5D2-4B60-8463-05F3F588B30C}" type="presParOf" srcId="{FA97C180-BEC6-F04D-82F9-324F70A8D2C6}" destId="{E8D8180D-BD5A-1B4D-8D92-B4206E0C5B6C}" srcOrd="1" destOrd="0" presId="urn:microsoft.com/office/officeart/2005/8/layout/StepDownProcess"/>
-    <dgm:cxn modelId="{4D3A1BDF-6A17-4144-8134-0D705905620B}" type="presParOf" srcId="{FA97C180-BEC6-F04D-82F9-324F70A8D2C6}" destId="{A19595E3-87EE-AB41-8758-FED3FDF4E789}" srcOrd="2" destOrd="0" presId="urn:microsoft.com/office/officeart/2005/8/layout/StepDownProcess"/>
-    <dgm:cxn modelId="{01B06EE6-8DF1-4F01-A272-FEA6816F841C}" type="presParOf" srcId="{A19595E3-87EE-AB41-8758-FED3FDF4E789}" destId="{B3A80A8E-5C27-2640-9DCB-BFE623E30661}" srcOrd="0" destOrd="0" presId="urn:microsoft.com/office/officeart/2005/8/layout/StepDownProcess"/>
-    <dgm:cxn modelId="{E9AB62D6-DBA4-4BC8-91F5-5D6A29AAE093}" type="presParOf" srcId="{A19595E3-87EE-AB41-8758-FED3FDF4E789}" destId="{9DB078EF-A1B5-D046-BCBB-A76890991C12}" srcOrd="1" destOrd="0" presId="urn:microsoft.com/office/officeart/2005/8/layout/StepDownProcess"/>
-    <dgm:cxn modelId="{3664F36B-19D1-4D0F-A3BC-495E075FF22D}" type="presParOf" srcId="{A19595E3-87EE-AB41-8758-FED3FDF4E789}" destId="{B8D95D1E-2C2B-4A45-B838-42C897D6E735}" srcOrd="2" destOrd="0" presId="urn:microsoft.com/office/officeart/2005/8/layout/StepDownProcess"/>
-    <dgm:cxn modelId="{D95C0FB0-21AD-4AFA-A22F-52DEA7BC24D6}" type="presParOf" srcId="{FA97C180-BEC6-F04D-82F9-324F70A8D2C6}" destId="{1F706C8A-6608-7241-AFA4-A0DE89F36682}" srcOrd="3" destOrd="0" presId="urn:microsoft.com/office/officeart/2005/8/layout/StepDownProcess"/>
-    <dgm:cxn modelId="{C565832A-E86A-486D-BCAE-8B61005CD735}" type="presParOf" srcId="{FA97C180-BEC6-F04D-82F9-324F70A8D2C6}" destId="{B040D690-E7E7-624E-B33C-3C8534AF781D}" srcOrd="4" destOrd="0" presId="urn:microsoft.com/office/officeart/2005/8/layout/StepDownProcess"/>
-    <dgm:cxn modelId="{12D11B53-962A-48D4-8961-D602680ABDDB}" type="presParOf" srcId="{B040D690-E7E7-624E-B33C-3C8534AF781D}" destId="{535BDA09-FD26-FD40-B20F-573736D55BE0}" srcOrd="0" destOrd="0" presId="urn:microsoft.com/office/officeart/2005/8/layout/StepDownProcess"/>
+    <dgm:cxn modelId="{0E68B856-DCA3-DD42-8FAE-B38F2B7AB477}" type="presParOf" srcId="{FA97C180-BEC6-F04D-82F9-324F70A8D2C6}" destId="{5C6CA687-6D96-C344-8873-6C0471A4EDA6}" srcOrd="0" destOrd="0" presId="urn:microsoft.com/office/officeart/2005/8/layout/StepDownProcess"/>
+    <dgm:cxn modelId="{190D880C-C56D-8E4E-9E2D-2AB5606E18C4}" type="presParOf" srcId="{5C6CA687-6D96-C344-8873-6C0471A4EDA6}" destId="{AFF7FF52-1374-7244-BDF9-1FFF91860A22}" srcOrd="0" destOrd="0" presId="urn:microsoft.com/office/officeart/2005/8/layout/StepDownProcess"/>
+    <dgm:cxn modelId="{FB3BF7AC-671D-5E43-92CD-9D8F0B6D0ABF}" type="presParOf" srcId="{5C6CA687-6D96-C344-8873-6C0471A4EDA6}" destId="{FB7E4DDE-E8C7-F04E-9FC3-CD50F7EDE149}" srcOrd="1" destOrd="0" presId="urn:microsoft.com/office/officeart/2005/8/layout/StepDownProcess"/>
+    <dgm:cxn modelId="{4D7CC006-40BE-A34A-B003-21D5BA7EB125}" type="presParOf" srcId="{5C6CA687-6D96-C344-8873-6C0471A4EDA6}" destId="{34BF38FF-5EBE-B043-A142-00311226F118}" srcOrd="2" destOrd="0" presId="urn:microsoft.com/office/officeart/2005/8/layout/StepDownProcess"/>
+    <dgm:cxn modelId="{E4D18454-92AA-4D41-AEFB-A33E9E704675}" type="presParOf" srcId="{FA97C180-BEC6-F04D-82F9-324F70A8D2C6}" destId="{E8D8180D-BD5A-1B4D-8D92-B4206E0C5B6C}" srcOrd="1" destOrd="0" presId="urn:microsoft.com/office/officeart/2005/8/layout/StepDownProcess"/>
+    <dgm:cxn modelId="{62FFEF97-F233-9F40-A8AE-117F48824C7D}" type="presParOf" srcId="{FA97C180-BEC6-F04D-82F9-324F70A8D2C6}" destId="{A19595E3-87EE-AB41-8758-FED3FDF4E789}" srcOrd="2" destOrd="0" presId="urn:microsoft.com/office/officeart/2005/8/layout/StepDownProcess"/>
+    <dgm:cxn modelId="{951DD26D-6A09-3540-BBD8-566338848725}" type="presParOf" srcId="{A19595E3-87EE-AB41-8758-FED3FDF4E789}" destId="{B3A80A8E-5C27-2640-9DCB-BFE623E30661}" srcOrd="0" destOrd="0" presId="urn:microsoft.com/office/officeart/2005/8/layout/StepDownProcess"/>
+    <dgm:cxn modelId="{CEAFD1D5-3CA4-624A-A1FB-632382C42869}" type="presParOf" srcId="{A19595E3-87EE-AB41-8758-FED3FDF4E789}" destId="{9DB078EF-A1B5-D046-BCBB-A76890991C12}" srcOrd="1" destOrd="0" presId="urn:microsoft.com/office/officeart/2005/8/layout/StepDownProcess"/>
+    <dgm:cxn modelId="{9C2014AB-269F-394B-9A0B-67B8858DEE96}" type="presParOf" srcId="{A19595E3-87EE-AB41-8758-FED3FDF4E789}" destId="{B8D95D1E-2C2B-4A45-B838-42C897D6E735}" srcOrd="2" destOrd="0" presId="urn:microsoft.com/office/officeart/2005/8/layout/StepDownProcess"/>
+    <dgm:cxn modelId="{5DC06F1E-F4DB-D446-8E44-22DA9ECD87CE}" type="presParOf" srcId="{FA97C180-BEC6-F04D-82F9-324F70A8D2C6}" destId="{1F706C8A-6608-7241-AFA4-A0DE89F36682}" srcOrd="3" destOrd="0" presId="urn:microsoft.com/office/officeart/2005/8/layout/StepDownProcess"/>
+    <dgm:cxn modelId="{8C1205FC-ECAC-9E4F-9693-87FEDB5B9A94}" type="presParOf" srcId="{FA97C180-BEC6-F04D-82F9-324F70A8D2C6}" destId="{B040D690-E7E7-624E-B33C-3C8534AF781D}" srcOrd="4" destOrd="0" presId="urn:microsoft.com/office/officeart/2005/8/layout/StepDownProcess"/>
+    <dgm:cxn modelId="{A81B5343-2758-544D-ACE2-CDC9853BBEAF}" type="presParOf" srcId="{B040D690-E7E7-624E-B33C-3C8534AF781D}" destId="{535BDA09-FD26-FD40-B20F-573736D55BE0}" srcOrd="0" destOrd="0" presId="urn:microsoft.com/office/officeart/2005/8/layout/StepDownProcess"/>
   </dgm:cxnLst>
   <dgm:bg/>
   <dgm:whole/>
@@ -6879,7 +7328,7 @@
             <a:spcAft>
               <a:spcPct val="15000"/>
             </a:spcAft>
-            <a:buChar char="••"/>
+            <a:buChar char="•"/>
           </a:pPr>
           <a:r>
             <a:rPr lang="en-US" sz="900" kern="1200" dirty="0" smtClean="0"/>
@@ -7093,7 +7542,7 @@
             <a:spcAft>
               <a:spcPct val="15000"/>
             </a:spcAft>
-            <a:buChar char="••"/>
+            <a:buChar char="•"/>
           </a:pPr>
           <a:r>
             <a:rPr lang="en-US" sz="900" kern="1200" dirty="0" smtClean="0"/>
@@ -8847,7 +9296,7 @@
 </file>
 
 <file path=customXml/itemProps2.xml><?xml version="1.0" encoding="utf-8"?>
-<ds:datastoreItem xmlns:ds="http://schemas.openxmlformats.org/officeDocument/2006/customXml" ds:itemID="{D2EA50A2-F777-40B4-8CA4-8C32096E6CE7}">
+<ds:datastoreItem xmlns:ds="http://schemas.openxmlformats.org/officeDocument/2006/customXml" ds:itemID="{303CFDCE-8546-034D-8792-247370021198}">
   <ds:schemaRefs>
     <ds:schemaRef ds:uri="http://schemas.openxmlformats.org/officeDocument/2006/bibliography"/>
   </ds:schemaRefs>

</xml_diff>